<commit_message>
FR faza - podeljena funkc 11 na dve
</commit_message>
<xml_diff>
--- a/Faza1/SmartGym.docx
+++ b/Faza1/SmartGym.docx
@@ -10,8 +10,6 @@
           <w:lang w:val="sr-Latn-RS"/>
         </w:rPr>
       </w:pPr>
-      <w:bookmarkStart w:id="0" w:name="_GoBack"/>
-      <w:bookmarkEnd w:id="0"/>
       <w:r>
         <w:rPr>
           <w:rFonts w:cstheme="minorHAnsi"/>
@@ -141,8 +139,10 @@
           <w:sz w:val="28"/>
           <w:szCs w:val="28"/>
         </w:rPr>
-        <w:t>1</w:t>
-      </w:r>
+        <w:t>2</w:t>
+      </w:r>
+      <w:bookmarkStart w:id="0" w:name="_GoBack"/>
+      <w:bookmarkEnd w:id="0"/>
     </w:p>
     <w:p>
       <w:pPr>
@@ -851,8 +851,17 @@
               <w:rPr>
                 <w:sz w:val="28"/>
                 <w:szCs w:val="28"/>
+                <w:lang w:val="sr-Latn-RS"/>
               </w:rPr>
             </w:pPr>
+            <w:r>
+              <w:rPr>
+                <w:sz w:val="28"/>
+                <w:szCs w:val="28"/>
+                <w:lang w:val="sr-Latn-RS"/>
+              </w:rPr>
+              <w:t>03.30.2020</w:t>
+            </w:r>
           </w:p>
         </w:tc>
         <w:tc>
@@ -866,8 +875,17 @@
               <w:rPr>
                 <w:sz w:val="28"/>
                 <w:szCs w:val="28"/>
+                <w:lang w:val="sr-Latn-RS"/>
               </w:rPr>
             </w:pPr>
+            <w:r>
+              <w:rPr>
+                <w:sz w:val="28"/>
+                <w:szCs w:val="28"/>
+                <w:lang w:val="sr-Latn-RS"/>
+              </w:rPr>
+              <w:t>1.2</w:t>
+            </w:r>
           </w:p>
         </w:tc>
         <w:tc>
@@ -881,14 +899,45 @@
               <w:rPr>
                 <w:sz w:val="28"/>
                 <w:szCs w:val="28"/>
+                <w:lang w:val="sr-Latn-RS"/>
               </w:rPr>
             </w:pPr>
+            <w:r>
+              <w:rPr>
+                <w:sz w:val="28"/>
+                <w:szCs w:val="28"/>
+                <w:lang w:val="sr-Latn-RS"/>
+              </w:rPr>
+              <w:t>Funkcionalnost 5.11 podeljena na dve</w:t>
+            </w:r>
           </w:p>
         </w:tc>
         <w:tc>
           <w:tcPr>
             <w:tcW w:w="2394" w:type="dxa"/>
           </w:tcPr>
+          <w:p>
+            <w:pPr>
+              <w:spacing w:after="0" w:line="240" w:lineRule="auto"/>
+              <w:rPr>
+                <w:i/>
+                <w:iCs/>
+                <w:sz w:val="28"/>
+                <w:szCs w:val="28"/>
+                <w:lang w:val="sr-Latn-RS"/>
+              </w:rPr>
+            </w:pPr>
+            <w:r>
+              <w:rPr>
+                <w:i/>
+                <w:iCs/>
+                <w:sz w:val="28"/>
+                <w:szCs w:val="28"/>
+                <w:lang w:val="sr-Latn-RS"/>
+              </w:rPr>
+              <w:t>Dušan Cvjetičanin</w:t>
+            </w:r>
+          </w:p>
           <w:p>
             <w:pPr>
               <w:spacing w:after="0" w:line="240" w:lineRule="auto"/>
@@ -1433,13 +1482,7 @@
           <w:lang w:val="sr-Latn-RS"/>
         </w:rPr>
         <w:tab/>
-        <w:t xml:space="preserve">Projekat je deo praktične nastave iz </w:t>
-      </w:r>
-      <w:r>
-        <w:rPr>
-          <w:lang w:val="sr-Latn-RS"/>
-        </w:rPr>
-        <w:t>predmeta Principi softverskog inženjerstva. Aplikacija ima za cilj da bolje organizuje aktivnosti u teretani kao i da pruži bolji uvid u samo stanje u teretani uz pomoć statistike.</w:t>
+        <w:t>Projekat je deo praktične nastave iz predmeta Principi softverskog inženjerstva. Aplikacija ima za cilj da bolje organizuje aktivnosti u teretani kao i da pruži bolji uvid u samo stanje u teretani uz pomoć statistike.</w:t>
       </w:r>
     </w:p>
     <w:p>
@@ -1453,7 +1496,13 @@
         <w:rPr>
           <w:lang w:val="sr-Latn-RS"/>
         </w:rPr>
-        <w:t xml:space="preserve">   1.2. Namena dokumenta</w:t>
+        <w:t xml:space="preserve">   1.2. Na</w:t>
+      </w:r>
+      <w:r>
+        <w:rPr>
+          <w:lang w:val="sr-Latn-RS"/>
+        </w:rPr>
+        <w:t>mena dokumenta</w:t>
       </w:r>
     </w:p>
     <w:p>
@@ -1474,13 +1523,7 @@
           <w:lang w:val="sr-Latn-RS"/>
         </w:rPr>
         <w:tab/>
-        <w:t>Dokument je namenjen članovima tima kako bi se p</w:t>
-      </w:r>
-      <w:r>
-        <w:rPr>
-          <w:lang w:val="sr-Latn-RS"/>
-        </w:rPr>
-        <w:t xml:space="preserve">ružio uvid u probleme koje aplikacija rešava, namenu aplikacije, kategorije korisnika, funkcionalnosti koje ona pruža i ideje za unapređivanje aplikacije. </w:t>
+        <w:t xml:space="preserve">Dokument je namenjen članovima tima kako bi se pružio uvid u probleme koje aplikacija rešava, namenu aplikacije, kategorije korisnika, funkcionalnosti koje ona pruža i ideje za unapređivanje aplikacije. </w:t>
       </w:r>
     </w:p>
     <w:p>
@@ -1517,25 +1560,25 @@
           <w:lang w:val="sr-Latn-RS"/>
         </w:rPr>
         <w:tab/>
-        <w:t>Problem kod tradicionalnih teretana jeste što vrlo često dolazi do nepotrebne gu</w:t>
-      </w:r>
-      <w:r>
-        <w:rPr>
-          <w:lang w:val="sr-Latn-RS"/>
-        </w:rPr>
-        <w:t>žve na samim spravama za vežbanje što prouzrukuje nezadovoljstvo među samim članovima. Ideja aplikacije jeste da obezbedi način na koji će članovi moći da rezervišu slobodne i dostupne sprave unapred kako bi svako od korisnika znao kada može da radi na odr</w:t>
-      </w:r>
-      <w:r>
-        <w:rPr>
-          <w:lang w:val="sr-Latn-RS"/>
-        </w:rPr>
-        <w:t>eđenoj spravi. Premium korisnici, pored osnovne funkcionalnosti, dobijaju mogućnost da dobiju statistiku o tome koje su sprave najviše koristili i grupe mišića trenirali, koje grupe mišića su zapostavili i samim tim bi trebalo više da ih treniraju. Moderat</w:t>
-      </w:r>
-      <w:r>
-        <w:rPr>
-          <w:lang w:val="sr-Latn-RS"/>
-        </w:rPr>
-        <w:t>or ima uvid u čitavu statistku svih sprava i može ukloniti sprave koje se najmanje koriste ili dodati nove. Administrator dodatno vodi računa o svim korisnicima</w:t>
+        <w:t>Problem kod tra</w:t>
+      </w:r>
+      <w:r>
+        <w:rPr>
+          <w:lang w:val="sr-Latn-RS"/>
+        </w:rPr>
+        <w:t>dicionalnih teretana jeste što vrlo često dolazi do nepotrebne gužve na samim spravama za vežbanje što prouzrukuje nezadovoljstvo među samim članovima. Ideja aplikacije jeste da obezbedi način na koji će članovi moći da rezervišu slobodne i dostupne sprave</w:t>
+      </w:r>
+      <w:r>
+        <w:rPr>
+          <w:lang w:val="sr-Latn-RS"/>
+        </w:rPr>
+        <w:t xml:space="preserve"> unapred kako bi svako od korisnika znao kada može da radi na određenoj spravi. Premium korisnici, pored osnovne funkcionalnosti, dobijaju mogućnost da dobiju statistiku o tome koje su sprave najviše koristili i grupe mišića trenirali, koje grupe mišića su</w:t>
+      </w:r>
+      <w:r>
+        <w:rPr>
+          <w:lang w:val="sr-Latn-RS"/>
+        </w:rPr>
+        <w:t xml:space="preserve"> zapostavili i samim tim bi trebalo više da ih treniraju. Moderator ima uvid u čitavu statistku svih sprava i može ukloniti sprave koje se najmanje koriste ili dodati nove. Administrator dodatno vodi računa o svim korisnicima</w:t>
       </w:r>
       <w:r>
         <w:t>.</w:t>
@@ -1594,13 +1637,7 @@
         <w:rPr>
           <w:lang w:val="sr-Latn-RS"/>
         </w:rPr>
-        <w:t xml:space="preserve">Gost sajta ima mogućnost da udje na početnu </w:t>
-      </w:r>
-      <w:r>
-        <w:rPr>
-          <w:lang w:val="sr-Latn-RS"/>
-        </w:rPr>
-        <w:t>stranicu i registruje se ako želi da postane korisnik sajta.</w:t>
+        <w:t>Gost sajta ima mogućnost da udje na početnu stranicu i registruje se ako želi da postane korisnik sajta.</w:t>
       </w:r>
     </w:p>
     <w:p>
@@ -1636,13 +1673,13 @@
           <w:lang w:val="sr-Latn-RS"/>
         </w:rPr>
         <w:tab/>
-        <w:t>Registrovan korisnik nakon uspešnog logovanja ima mogućnost da rezerviše određenog datuma sprave koje su u tom trenutku dostupne uz vremensko ograničenje korišćenja s</w:t>
-      </w:r>
-      <w:r>
-        <w:rPr>
-          <w:lang w:val="sr-Latn-RS"/>
-        </w:rPr>
-        <w:t>prave. Ima mogućnost i promene šifre, kao i unapređivanje u Premium korisnika uz odobrenje administratora.</w:t>
+        <w:t>Registrovan korisnik nakon uspešnog logovanja ima mogućnost da rezerviše određenog datuma sprave koje s</w:t>
+      </w:r>
+      <w:r>
+        <w:rPr>
+          <w:lang w:val="sr-Latn-RS"/>
+        </w:rPr>
+        <w:t>u u tom trenutku dostupne uz vremensko ograničenje korišćenja sprave. Ima mogućnost i promene šifre, kao i unapređivanje u Premium korisnika uz odobrenje administratora.</w:t>
       </w:r>
     </w:p>
     <w:p>
@@ -1684,13 +1721,13 @@
           <w:lang w:val="sr-Latn-RS"/>
         </w:rPr>
         <w:tab/>
-        <w:t>Ovaj tip korisnika dodatno može da pogleda svoju statistiku vezano za sprave koje je koristio i grupe mišića koje je trenira</w:t>
-      </w:r>
-      <w:r>
-        <w:rPr>
-          <w:lang w:val="sr-Latn-RS"/>
-        </w:rPr>
-        <w:t xml:space="preserve">o, isto tako sistem mu predlaže koje grupe mišića bi trebalo više da trenira i sprave koje to omogućavaju. </w:t>
+        <w:t>Ovaj tip korisnika dodatno može da pogleda svoju statistiku v</w:t>
+      </w:r>
+      <w:r>
+        <w:rPr>
+          <w:lang w:val="sr-Latn-RS"/>
+        </w:rPr>
+        <w:t xml:space="preserve">ezano za sprave koje je koristio i grupe mišića koje je trenirao, isto tako sistem mu predlaže koje grupe mišića bi trebalo više da trenira i sprave koje to omogućavaju. </w:t>
       </w:r>
     </w:p>
     <w:p>
@@ -1732,13 +1769,13 @@
           <w:lang w:val="sr-Latn-RS"/>
         </w:rPr>
         <w:tab/>
-        <w:t>Moderator  može da dodaje nove sprave ili da ih uklanja. Ima uvid u čitavu statistiku i to mu omugućava da zaključi koje sprave su</w:t>
-      </w:r>
-      <w:r>
-        <w:rPr>
-          <w:lang w:val="sr-Latn-RS"/>
-        </w:rPr>
-        <w:t xml:space="preserve"> nepotrebne, a koje treba još dodati u teretanu. </w:t>
+        <w:t>Moderator  može da dodaje nove sprave ili da ih uklanja. Ima uvid u</w:t>
+      </w:r>
+      <w:r>
+        <w:rPr>
+          <w:lang w:val="sr-Latn-RS"/>
+        </w:rPr>
+        <w:t xml:space="preserve"> čitavu statistiku i to mu omugućava da zaključi koje sprave su nepotrebne, a koje treba još dodati u teretanu. </w:t>
       </w:r>
     </w:p>
     <w:p>
@@ -1780,13 +1817,13 @@
           <w:lang w:val="sr-Latn-RS"/>
         </w:rPr>
         <w:tab/>
-        <w:t>Administrator je korisnik sa najvišim pravom pristupa. Pored mogućnosti ostalih korisnika, on dodatno može da odobri registraciju novog korisnika, odbije registraciju, odbije premium z</w:t>
-      </w:r>
-      <w:r>
-        <w:rPr>
-          <w:lang w:val="sr-Latn-RS"/>
-        </w:rPr>
-        <w:t>ahtev, prihvati premium zahtev, blokira korisnika</w:t>
+        <w:t>Administrator je korisnik sa najvišim pravom pristupa. Pored mogućnosti ostalih korisnika, on dodatno može da odobri regi</w:t>
+      </w:r>
+      <w:r>
+        <w:rPr>
+          <w:lang w:val="sr-Latn-RS"/>
+        </w:rPr>
+        <w:t>straciju novog korisnika, odbije registraciju, odbije premium zahtev, prihvati premium zahtev, blokira korisnika</w:t>
       </w:r>
       <w:r>
         <w:t xml:space="preserve">, </w:t>
@@ -1873,7 +1910,13 @@
           <w:lang w:val="sr-Latn-RS"/>
         </w:rPr>
         <w:tab/>
-        <w:t xml:space="preserve">Frontend deo biće realizovan uz pomoć tehnologija HTML5, CSS3, JavaScript, </w:t>
+        <w:t>Frontend deo biće realizovan uz pomoć tehnologija HTM</w:t>
+      </w:r>
+      <w:r>
+        <w:rPr>
+          <w:lang w:val="sr-Latn-RS"/>
+        </w:rPr>
+        <w:t xml:space="preserve">L5, CSS3, JavaScript, </w:t>
       </w:r>
       <w:proofErr w:type="spellStart"/>
       <w:r>
@@ -1898,13 +1941,7 @@
         <w:rPr>
           <w:lang w:val="sr-Latn-RS"/>
         </w:rPr>
-        <w:t>čnih, dok će za bekend</w:t>
-      </w:r>
-      <w:r>
-        <w:rPr>
-          <w:lang w:val="sr-Latn-RS"/>
-        </w:rPr>
-        <w:t xml:space="preserve"> biti korišćen PHP na serverskoj strani preko </w:t>
+        <w:t xml:space="preserve">čnih, dok će za bekend biti korišćen PHP na serverskoj strani preko </w:t>
       </w:r>
       <w:r>
         <w:rPr>
@@ -1925,13 +1962,19 @@
         <w:rPr>
           <w:lang w:val="sr-Latn-RS"/>
         </w:rPr>
-        <w:t>U bazi će se čuvati osnovne informacije o korisnicima neophodne za logovanje i praćenje statistike za samog ko</w:t>
-      </w:r>
-      <w:r>
-        <w:rPr>
-          <w:lang w:val="sr-Latn-RS"/>
-        </w:rPr>
-        <w:t>risnika, kao i status i tip korisnika, uz to u bazi će se nalaziti i informacije vezane za spravu na osnovu kojih će se dobiti nephodna statistika za funkcionalnosti koje to zahtevaju, kao i rezervacije termina.</w:t>
+        <w:t>U bazi će se čuvati osnovne informacije o koris</w:t>
+      </w:r>
+      <w:r>
+        <w:rPr>
+          <w:lang w:val="sr-Latn-RS"/>
+        </w:rPr>
+        <w:t>nicima neophodne za logovanje i praćenje statistike za samog korisnika, kao i status i tip korisnika, uz to u bazi će se nalaziti i informacije vezane za spravu na osnovu kojih će se dobiti nephodna statistika za funkcionalnosti koje to zahtevaju, kao i re</w:t>
+      </w:r>
+      <w:r>
+        <w:rPr>
+          <w:lang w:val="sr-Latn-RS"/>
+        </w:rPr>
+        <w:t>zervacije termina.</w:t>
       </w:r>
     </w:p>
     <w:p>
@@ -1979,6 +2022,8 @@
             <w:pPr>
               <w:spacing w:after="0" w:line="240" w:lineRule="auto"/>
               <w:rPr>
+                <w:b w:val="0"/>
+                <w:bCs w:val="0"/>
                 <w:lang w:val="sr-Latn-RS"/>
               </w:rPr>
             </w:pPr>
@@ -1986,13 +2031,7 @@
               <w:rPr>
                 <w:lang w:val="sr-Latn-RS"/>
               </w:rPr>
-              <w:t>Koristi za kori</w:t>
-            </w:r>
-            <w:r>
-              <w:rPr>
-                <w:lang w:val="sr-Latn-RS"/>
-              </w:rPr>
-              <w:t>snika</w:t>
+              <w:t>Koristi za korisnika</w:t>
             </w:r>
           </w:p>
         </w:tc>
@@ -2005,6 +2044,8 @@
               <w:spacing w:after="0" w:line="240" w:lineRule="auto"/>
               <w:cnfStyle w:val="100000000000" w:firstRow="1" w:lastRow="0" w:firstColumn="0" w:lastColumn="0" w:oddVBand="0" w:evenVBand="0" w:oddHBand="0" w:evenHBand="0" w:firstRowFirstColumn="0" w:firstRowLastColumn="0" w:lastRowFirstColumn="0" w:lastRowLastColumn="0"/>
               <w:rPr>
+                <w:b w:val="0"/>
+                <w:bCs w:val="0"/>
                 <w:lang w:val="sr-Latn-RS"/>
               </w:rPr>
             </w:pPr>
@@ -2031,6 +2072,8 @@
             <w:pPr>
               <w:spacing w:after="0" w:line="240" w:lineRule="auto"/>
               <w:rPr>
+                <w:b w:val="0"/>
+                <w:bCs w:val="0"/>
                 <w:lang w:val="sr-Latn-RS"/>
               </w:rPr>
             </w:pPr>
@@ -2077,6 +2120,8 @@
             <w:pPr>
               <w:spacing w:after="0" w:line="240" w:lineRule="auto"/>
               <w:rPr>
+                <w:b w:val="0"/>
+                <w:bCs w:val="0"/>
                 <w:lang w:val="sr-Latn-RS"/>
               </w:rPr>
             </w:pPr>
@@ -2104,7 +2149,13 @@
               <w:rPr>
                 <w:lang w:val="sr-Latn-RS"/>
               </w:rPr>
-              <w:t>Pristup je zaštićen autorizacijom i postoji jasna podela između različitih vrsta korisnika</w:t>
+              <w:t xml:space="preserve">Pristup je zaštićen </w:t>
+            </w:r>
+            <w:r>
+              <w:rPr>
+                <w:lang w:val="sr-Latn-RS"/>
+              </w:rPr>
+              <w:t>autorizacijom i postoji jasna podela između različitih vrsta korisnika</w:t>
             </w:r>
           </w:p>
         </w:tc>
@@ -2123,6 +2174,8 @@
             <w:pPr>
               <w:spacing w:after="0" w:line="240" w:lineRule="auto"/>
               <w:rPr>
+                <w:b w:val="0"/>
+                <w:bCs w:val="0"/>
                 <w:lang w:val="sr-Latn-RS"/>
               </w:rPr>
             </w:pPr>
@@ -2169,6 +2222,8 @@
             <w:pPr>
               <w:spacing w:after="0" w:line="240" w:lineRule="auto"/>
               <w:rPr>
+                <w:b w:val="0"/>
+                <w:bCs w:val="0"/>
                 <w:lang w:val="sr-Latn-RS"/>
               </w:rPr>
             </w:pPr>
@@ -2215,6 +2270,8 @@
             <w:pPr>
               <w:spacing w:after="0" w:line="240" w:lineRule="auto"/>
               <w:rPr>
+                <w:b w:val="0"/>
+                <w:bCs w:val="0"/>
                 <w:lang w:val="sr-Latn-RS"/>
               </w:rPr>
             </w:pPr>
@@ -2255,7 +2312,13 @@
         <w:rPr>
           <w:lang w:val="sr-Latn-RS"/>
         </w:rPr>
-        <w:t>5. Funkcionalni zahtevi</w:t>
+        <w:t xml:space="preserve">5. </w:t>
+      </w:r>
+      <w:r>
+        <w:rPr>
+          <w:lang w:val="sr-Latn-RS"/>
+        </w:rPr>
+        <w:t>Funkcionalni zahtevi</w:t>
       </w:r>
     </w:p>
     <w:p>
@@ -2324,7 +2387,13 @@
           <w:lang w:val="sr-Latn-RS"/>
         </w:rPr>
         <w:tab/>
-        <w:t xml:space="preserve">Novi korisnik unosi neophodne podatke koji su potrebni za uspešnu registraciju. Podatke unete pri registraciji korisnik kasnije koristi za pristup sistemu. Informacije o korisniku se unose u bazu. </w:t>
+        <w:t>Novi korisnik unosi neophodne podatke koji su potrebni za uspešnu registraciju. Podatke unete pri registraciji korisnik kasnije koristi za p</w:t>
+      </w:r>
+      <w:r>
+        <w:rPr>
+          <w:lang w:val="sr-Latn-RS"/>
+        </w:rPr>
+        <w:t xml:space="preserve">ristup sistemu. Informacije o korisniku se unose u bazu. </w:t>
       </w:r>
     </w:p>
     <w:p>
@@ -2374,7 +2443,13 @@
         <w:rPr>
           <w:lang w:val="sr-Latn-RS"/>
         </w:rPr>
-        <w:t>Autorizacija se vrši unosom korisničkog imena i šifre za bilo koju vrstu korisnika. Uneti podaci se moraju poklapati sa podacima u bazi</w:t>
+        <w:t xml:space="preserve">Autorizacija se vrši unosom korisničkog imena i šifre za bilo koju vrstu korisnika. Uneti podaci se moraju </w:t>
+      </w:r>
+      <w:r>
+        <w:rPr>
+          <w:lang w:val="sr-Latn-RS"/>
+        </w:rPr>
+        <w:t>poklapati sa podacima u bazi</w:t>
       </w:r>
       <w:r>
         <w:t xml:space="preserve"> i </w:t>
@@ -2421,10 +2496,7 @@
       </w:r>
       <w:proofErr w:type="spellStart"/>
       <w:r>
-        <w:t>adm</w:t>
-      </w:r>
-      <w:r>
-        <w:t>inistratora</w:t>
+        <w:t>administratora</w:t>
       </w:r>
       <w:proofErr w:type="spellEnd"/>
       <w:r>
@@ -2488,7 +2560,13 @@
         <w:rPr>
           <w:lang w:val="sr-Latn-RS"/>
         </w:rPr>
-        <w:t xml:space="preserve"> 5.3. Promena šifre</w:t>
+        <w:t xml:space="preserve"> 5.3. Promena š</w:t>
+      </w:r>
+      <w:r>
+        <w:rPr>
+          <w:lang w:val="sr-Latn-RS"/>
+        </w:rPr>
+        <w:t>ifre</w:t>
       </w:r>
     </w:p>
     <w:p>
@@ -2509,13 +2587,7 @@
           <w:lang w:val="sr-Latn-RS"/>
         </w:rPr>
         <w:tab/>
-        <w:t>Ukoliko korisnik postoji u bazi, on može svoju staru šifru</w:t>
-      </w:r>
-      <w:r>
-        <w:rPr>
-          <w:lang w:val="sr-Latn-RS"/>
-        </w:rPr>
-        <w:t xml:space="preserve"> da zameni novom. Nova šifra se ažurira u bazi.</w:t>
+        <w:t>Ukoliko korisnik postoji u bazi, on može svoju staru šifru da zameni novom. Nova šifra se ažurira u bazi.</w:t>
       </w:r>
     </w:p>
     <w:p>
@@ -2557,13 +2629,13 @@
           <w:lang w:val="sr-Latn-RS"/>
         </w:rPr>
         <w:tab/>
-        <w:t>Korisnik bira određeni datum i za taj dan dobija listu dostupnih sprava. Može da ih rezerviše i na taj način sprave postaju zauzete u tom terminu. Postoji ograničenje koliko puta ko</w:t>
-      </w:r>
-      <w:r>
-        <w:rPr>
-          <w:lang w:val="sr-Latn-RS"/>
-        </w:rPr>
-        <w:t>risnik može rezervisati spravu u jednom danu i ograničenje koliko dugo se može zadržati na istoj.</w:t>
+        <w:t xml:space="preserve">Korisnik bira određeni datum i za taj dan dobija listu dostupnih sprava. Može da ih rezerviše i na taj način sprave </w:t>
+      </w:r>
+      <w:r>
+        <w:rPr>
+          <w:lang w:val="sr-Latn-RS"/>
+        </w:rPr>
+        <w:t>postaju zauzete u tom terminu. Postoji ograničenje koliko puta korisnik može rezervisati spravu u jednom danu i ograničenje koliko dugo se može zadržati na istoj.</w:t>
       </w:r>
     </w:p>
     <w:p>
@@ -2619,7 +2691,13 @@
           <w:lang w:val="sr-Latn-RS"/>
         </w:rPr>
         <w:tab/>
-        <w:t xml:space="preserve">Korisnik ima mogućnost da pregleda sve sprave koje je rezervisao za </w:t>
+        <w:t>Korisnik ima mogućnost da pregleda sve spr</w:t>
+      </w:r>
+      <w:r>
+        <w:rPr>
+          <w:lang w:val="sr-Latn-RS"/>
+        </w:rPr>
+        <w:t xml:space="preserve">ave koje je rezervisao za </w:t>
       </w:r>
       <w:proofErr w:type="spellStart"/>
       <w:r>
@@ -2630,13 +2708,7 @@
         <w:rPr>
           <w:lang w:val="sr-Latn-RS"/>
         </w:rPr>
-        <w:t>đeni datum, pri čemu se nudi opcija</w:t>
-      </w:r>
-      <w:r>
-        <w:rPr>
-          <w:lang w:val="sr-Latn-RS"/>
-        </w:rPr>
-        <w:t xml:space="preserve"> za otkazivanje termina.</w:t>
+        <w:t>đeni datum, pri čemu se nudi opcija za otkazivanje termina.</w:t>
       </w:r>
     </w:p>
     <w:p>
@@ -2678,7 +2750,13 @@
           <w:lang w:val="sr-Latn-RS"/>
         </w:rPr>
         <w:tab/>
-        <w:t>Korisnik može da pošalje zahtev administratoru za unapređenje statusa u Premium kako bi mogao da koristi dodatne funkcionalnosti sajta.</w:t>
+        <w:t>Korisnik može da pošalje zahtev administratoru za unapređenje statusa u Premium kako bi mogao da koristi dodatne funkcionalnosti saj</w:t>
+      </w:r>
+      <w:r>
+        <w:rPr>
+          <w:lang w:val="sr-Latn-RS"/>
+        </w:rPr>
+        <w:t>ta.</w:t>
       </w:r>
     </w:p>
     <w:p>
@@ -2721,19 +2799,13 @@
           <w:lang w:val="sr-Latn-RS"/>
         </w:rPr>
         <w:tab/>
-        <w:t>Premium korisnik može da</w:t>
-      </w:r>
-      <w:r>
-        <w:rPr>
-          <w:lang w:val="sr-Latn-RS"/>
-        </w:rPr>
-        <w:t xml:space="preserve"> pogleda statistiku sprava koje je koristio do tada. Sistem ispisuje, sortirane po procentu, sprave koje je najviše koristio, kao i grupe mišića koje je trenirao. Uz to, sistem predlaže grupe mišića koje bi trebalo više da trenira  kao i sprave koje to omo</w:t>
-      </w:r>
-      <w:r>
-        <w:rPr>
-          <w:lang w:val="sr-Latn-RS"/>
-        </w:rPr>
-        <w:t>gućavaju i koliko vremenski treba da se posveti tim grupama.</w:t>
+        <w:t>Premium korisnik može da pogleda statistiku sprava koje je koristio do tada. Sistem ispisuje, sortirane po procentu, sprave koje je najviše koristio, kao i grupe mišića koje je trenirao. Uz to, sistem predlaže grupe</w:t>
+      </w:r>
+      <w:r>
+        <w:rPr>
+          <w:lang w:val="sr-Latn-RS"/>
+        </w:rPr>
+        <w:t xml:space="preserve"> mišića koje bi trebalo više da trenira  kao i sprave koje to omogućavaju i koliko vremenski treba da se posveti tim grupama.</w:t>
       </w:r>
     </w:p>
     <w:p>
@@ -2770,7 +2842,13 @@
           <w:lang w:val="sr-Latn-RS"/>
         </w:rPr>
         <w:tab/>
-        <w:t>Ovo pravo dodatno ima moderator. Na taj način može da pogleda sve sprave i statistiku vezanu za njih. Može da pogleda koje sprave su se najviše</w:t>
+        <w:t xml:space="preserve">Ovo pravo dodatno ima moderator. Na taj način može da pogleda sve sprave i statistiku vezanu </w:t>
+      </w:r>
+      <w:r>
+        <w:rPr>
+          <w:lang w:val="sr-Latn-RS"/>
+        </w:rPr>
+        <w:t>za njih. Može da pogleda koje sprave su se najviše</w:t>
       </w:r>
       <w:r>
         <w:t>/</w:t>
@@ -2887,13 +2965,13 @@
         <w:rPr>
           <w:lang w:val="sr-Latn-RS"/>
         </w:rPr>
-        <w:t xml:space="preserve">činu postojećih. Dodavanje novih sprava radi tako što unosi osnovne informacije vezane za spravu (koliko komada, naziv sprave, grupu mišića koju </w:t>
-      </w:r>
-      <w:r>
-        <w:rPr>
-          <w:lang w:val="sr-Latn-RS"/>
-        </w:rPr>
-        <w:t>pogađa sprava...).</w:t>
+        <w:t>činu postojećih. Dodavanje novih sprava radi tako što unosi osnovne informacije vezane z</w:t>
+      </w:r>
+      <w:r>
+        <w:rPr>
+          <w:lang w:val="sr-Latn-RS"/>
+        </w:rPr>
+        <w:t>a spravu (koliko komada, naziv sprave, grupu mišića koju pogađa sprava...).</w:t>
       </w:r>
     </w:p>
     <w:p>
@@ -2942,15 +3020,209 @@
     <w:p>
       <w:pPr>
         <w:pStyle w:val="Heading2"/>
-        <w:rPr>
-          <w:lang w:val="sr-Latn-RS"/>
-        </w:rPr>
-      </w:pPr>
-      <w:r>
-        <w:rPr>
-          <w:lang w:val="sr-Latn-RS"/>
-        </w:rPr>
-        <w:t>5.11. Administracija sajta</w:t>
+      </w:pPr>
+      <w:r>
+        <w:rPr>
+          <w:lang w:val="sr-Latn-RS"/>
+        </w:rPr>
+        <w:t>5.11.</w:t>
+      </w:r>
+      <w:r>
+        <w:t xml:space="preserve"> </w:t>
+      </w:r>
+      <w:proofErr w:type="spellStart"/>
+      <w:r>
+        <w:t>Ozna</w:t>
+      </w:r>
+      <w:proofErr w:type="spellEnd"/>
+      <w:r>
+        <w:rPr>
+          <w:lang w:val="sr-Latn-RS"/>
+        </w:rPr>
+        <w:t xml:space="preserve">čavanje zakazanih </w:t>
+      </w:r>
+      <w:proofErr w:type="spellStart"/>
+      <w:r>
+        <w:t>termina</w:t>
+      </w:r>
+      <w:proofErr w:type="spellEnd"/>
+    </w:p>
+    <w:p>
+      <w:pPr>
+        <w:rPr>
+          <w:lang w:val="sr-Latn-RS"/>
+        </w:rPr>
+      </w:pPr>
+    </w:p>
+    <w:p>
+      <w:pPr>
+        <w:ind w:firstLine="720"/>
+        <w:rPr>
+          <w:lang w:val="sr-Latn-RS"/>
+        </w:rPr>
+      </w:pPr>
+      <w:r>
+        <w:rPr>
+          <w:lang w:val="sr-Latn-RS"/>
+        </w:rPr>
+        <w:t>Administrator</w:t>
+      </w:r>
+      <w:r>
+        <w:rPr>
+          <w:lang w:val="sr-Latn-RS"/>
+        </w:rPr>
+        <w:t xml:space="preserve"> može </w:t>
+      </w:r>
+      <w:r>
+        <w:t xml:space="preserve">da </w:t>
+      </w:r>
+      <w:proofErr w:type="spellStart"/>
+      <w:r>
+        <w:t>ozna</w:t>
+      </w:r>
+      <w:proofErr w:type="spellEnd"/>
+      <w:r>
+        <w:rPr>
+          <w:lang w:val="sr-Latn-RS"/>
+        </w:rPr>
+        <w:t>č</w:t>
+      </w:r>
+      <w:r>
+        <w:t xml:space="preserve">i </w:t>
+      </w:r>
+      <w:proofErr w:type="spellStart"/>
+      <w:r>
+        <w:t>zakazani</w:t>
+      </w:r>
+      <w:proofErr w:type="spellEnd"/>
+      <w:r>
+        <w:t xml:space="preserve"> </w:t>
+      </w:r>
+      <w:proofErr w:type="spellStart"/>
+      <w:r>
+        <w:t>termin</w:t>
+      </w:r>
+      <w:proofErr w:type="spellEnd"/>
+      <w:r>
+        <w:t xml:space="preserve"> </w:t>
+      </w:r>
+      <w:proofErr w:type="spellStart"/>
+      <w:r>
+        <w:t>kao</w:t>
+      </w:r>
+      <w:proofErr w:type="spellEnd"/>
+      <w:r>
+        <w:t xml:space="preserve"> </w:t>
+      </w:r>
+      <w:proofErr w:type="spellStart"/>
+      <w:r>
+        <w:t>realizovan</w:t>
+      </w:r>
+      <w:proofErr w:type="spellEnd"/>
+      <w:r>
+        <w:t xml:space="preserve"> </w:t>
+      </w:r>
+      <w:proofErr w:type="spellStart"/>
+      <w:r>
+        <w:t>ili</w:t>
+      </w:r>
+      <w:proofErr w:type="spellEnd"/>
+      <w:r>
+        <w:t xml:space="preserve"> </w:t>
+      </w:r>
+      <w:proofErr w:type="spellStart"/>
+      <w:r>
+        <w:t>nerealizovan</w:t>
+      </w:r>
+      <w:proofErr w:type="spellEnd"/>
+      <w:r>
+        <w:t xml:space="preserve"> u </w:t>
+      </w:r>
+      <w:proofErr w:type="spellStart"/>
+      <w:r>
+        <w:t>zavisnosti</w:t>
+      </w:r>
+      <w:proofErr w:type="spellEnd"/>
+      <w:r>
+        <w:t xml:space="preserve"> da li je </w:t>
+      </w:r>
+      <w:proofErr w:type="spellStart"/>
+      <w:r>
+        <w:t>korisnik</w:t>
+      </w:r>
+      <w:proofErr w:type="spellEnd"/>
+      <w:r>
+        <w:t xml:space="preserve"> </w:t>
+      </w:r>
+      <w:proofErr w:type="spellStart"/>
+      <w:r>
+        <w:t>došao</w:t>
+      </w:r>
+      <w:proofErr w:type="spellEnd"/>
+      <w:r>
+        <w:t xml:space="preserve"> u </w:t>
+      </w:r>
+      <w:proofErr w:type="spellStart"/>
+      <w:r>
+        <w:t>svoj</w:t>
+      </w:r>
+      <w:proofErr w:type="spellEnd"/>
+      <w:r>
+        <w:t xml:space="preserve"> </w:t>
+      </w:r>
+      <w:proofErr w:type="spellStart"/>
+      <w:r>
+        <w:t>termin</w:t>
+      </w:r>
+      <w:proofErr w:type="spellEnd"/>
+      <w:r>
+        <w:t xml:space="preserve"> </w:t>
+      </w:r>
+      <w:proofErr w:type="spellStart"/>
+      <w:r>
+        <w:t>ili</w:t>
+      </w:r>
+      <w:proofErr w:type="spellEnd"/>
+      <w:r>
+        <w:t xml:space="preserve"> ne.</w:t>
+      </w:r>
+    </w:p>
+    <w:p>
+      <w:pPr>
+        <w:rPr>
+          <w:lang w:val="sr-Latn-RS"/>
+        </w:rPr>
+      </w:pPr>
+    </w:p>
+    <w:p/>
+    <w:p>
+      <w:pPr>
+        <w:pStyle w:val="Heading2"/>
+        <w:rPr>
+          <w:lang w:val="sr-Latn-RS"/>
+        </w:rPr>
+      </w:pPr>
+      <w:r>
+        <w:rPr>
+          <w:lang w:val="sr-Latn-RS"/>
+        </w:rPr>
+        <w:lastRenderedPageBreak/>
+        <w:t>5.1</w:t>
+      </w:r>
+      <w:r>
+        <w:t>2</w:t>
+      </w:r>
+      <w:r>
+        <w:rPr>
+          <w:lang w:val="sr-Latn-RS"/>
+        </w:rPr>
+        <w:t xml:space="preserve">. </w:t>
+      </w:r>
+      <w:r>
+        <w:rPr>
+          <w:lang w:val="sr-Latn-RS"/>
+        </w:rPr>
+        <w:t>Upravljanje korisnicima</w:t>
       </w:r>
     </w:p>
     <w:p>
@@ -2971,44 +3243,25 @@
           <w:lang w:val="sr-Latn-RS"/>
         </w:rPr>
         <w:tab/>
-        <w:t>Administrator uz sve navedene funkcionalnosti, dodatno v</w:t>
-      </w:r>
-      <w:r>
-        <w:rPr>
-          <w:lang w:val="sr-Latn-RS"/>
-        </w:rPr>
-        <w:t>odi računa o korisinicima. On može da prihvati zahtev novog korisnika, da odbije zahtev, da blokira korisnika, da prihvati ili odbije zahtev običnog korisnika za prelazak u Premium status. Administrator vodi računa o tome da li se korisnik pojavio u zakaza</w:t>
-      </w:r>
-      <w:r>
-        <w:rPr>
-          <w:lang w:val="sr-Latn-RS"/>
-        </w:rPr>
-        <w:t>nom terminu.</w:t>
-      </w:r>
-      <w:r>
-        <w:t xml:space="preserve"> </w:t>
-      </w:r>
-      <w:proofErr w:type="spellStart"/>
-      <w:proofErr w:type="gramStart"/>
-      <w:r>
-        <w:t>Neostvareni</w:t>
-      </w:r>
-      <w:proofErr w:type="spellEnd"/>
-      <w:r>
-        <w:t xml:space="preserve"> </w:t>
-      </w:r>
-      <w:r>
-        <w:rPr>
-          <w:lang w:val="sr-Latn-RS"/>
-        </w:rPr>
-        <w:t>termini ne ulaze u statistiku sprava niti u statistiku korisnika.</w:t>
-      </w:r>
-      <w:proofErr w:type="gramEnd"/>
-      <w:r>
-        <w:rPr>
-          <w:lang w:val="sr-Latn-RS"/>
-        </w:rPr>
-        <w:t xml:space="preserve"> </w:t>
+        <w:t>Administrator uz sve navedene funkcionalnost</w:t>
+      </w:r>
+      <w:r>
+        <w:rPr>
+          <w:lang w:val="sr-Latn-RS"/>
+        </w:rPr>
+        <w:t>,</w:t>
+      </w:r>
+      <w:r>
+        <w:rPr>
+          <w:lang w:val="sr-Latn-RS"/>
+        </w:rPr>
+        <w:t xml:space="preserve"> može da prihvati zahtev novog k</w:t>
+      </w:r>
+      <w:r>
+        <w:rPr>
+          <w:lang w:val="sr-Latn-RS"/>
+        </w:rPr>
+        <w:t xml:space="preserve">orisnika, da odbije zahtev, da blokira korisnika, da prihvati ili odbije zahtev običnog korisnika za prelazak u Premium status. </w:t>
       </w:r>
     </w:p>
     <w:p>
@@ -3029,7 +3282,6 @@
         <w:rPr>
           <w:lang w:val="sr-Latn-RS"/>
         </w:rPr>
-        <w:lastRenderedPageBreak/>
         <w:t>6. Pretpostavke i ograničenja</w:t>
       </w:r>
     </w:p>
@@ -3051,13 +3303,13 @@
           <w:lang w:val="sr-Latn-RS"/>
         </w:rPr>
         <w:tab/>
-        <w:t>Treba težiti ka tome da sajt bude što pregledniji i lakši za korišćenje. Potrebno je voditi računa o tome da se podaci ne izgube, d</w:t>
-      </w:r>
-      <w:r>
-        <w:rPr>
-          <w:lang w:val="sr-Latn-RS"/>
-        </w:rPr>
-        <w:t>upliraju ili slično. Ne sme dolaziti do neovlašćenog pristupa na sajt.</w:t>
+        <w:t>Treba težiti ka tome da sajt bude što pregledniji i lakši za korišćenje. Potrebno je voditi ra</w:t>
+      </w:r>
+      <w:r>
+        <w:rPr>
+          <w:lang w:val="sr-Latn-RS"/>
+        </w:rPr>
+        <w:t>čuna o tome da se podaci ne izgube, dupliraju ili slično. Ne sme dolaziti do neovlašćenog pristupa na sajt.</w:t>
       </w:r>
     </w:p>
     <w:p>
@@ -3096,13 +3348,13 @@
           <w:lang w:val="sr-Latn-RS"/>
         </w:rPr>
         <w:tab/>
-        <w:t>Na osnovu ove specifikacije, potrebno je testirati sajt metodom crne kutije kako bi se proverilo da li rade sve funkcionalnosti i da li možda neka nedostaje od gore navedenih</w:t>
-      </w:r>
-      <w:r>
-        <w:rPr>
-          <w:lang w:val="sr-Latn-RS"/>
-        </w:rPr>
-        <w:t>.</w:t>
+        <w:t>Na osnovu ove specifikacije, potrebno je testirati sajt metodom crne kutije kako bi se proverilo da li rade sve funkcionalnosti i da li m</w:t>
+      </w:r>
+      <w:r>
+        <w:rPr>
+          <w:lang w:val="sr-Latn-RS"/>
+        </w:rPr>
+        <w:t>ožda neka nedostaje od gore navedenih.</w:t>
       </w:r>
     </w:p>
     <w:p>
@@ -3495,6 +3747,7 @@
       </w:pPr>
       <w:proofErr w:type="spellStart"/>
       <w:r>
+        <w:lastRenderedPageBreak/>
         <w:t>Svaka</w:t>
       </w:r>
       <w:proofErr w:type="spellEnd"/>
@@ -3515,59 +3768,298 @@
       </w:r>
       <w:proofErr w:type="spellEnd"/>
       <w:r>
+        <w:t xml:space="preserve"> d</w:t>
+      </w:r>
+      <w:r>
+        <w:t xml:space="preserve">a </w:t>
+      </w:r>
+      <w:proofErr w:type="spellStart"/>
+      <w:r>
+        <w:t>sadrži</w:t>
+      </w:r>
+      <w:proofErr w:type="spellEnd"/>
+      <w:r>
+        <w:t xml:space="preserve"> logo </w:t>
+      </w:r>
+      <w:proofErr w:type="spellStart"/>
+      <w:r>
+        <w:t>stranice</w:t>
+      </w:r>
+      <w:proofErr w:type="spellEnd"/>
+      <w:r>
+        <w:t xml:space="preserve">, </w:t>
+      </w:r>
+      <w:proofErr w:type="spellStart"/>
+      <w:r>
+        <w:t>kao</w:t>
+      </w:r>
+      <w:proofErr w:type="spellEnd"/>
+      <w:r>
+        <w:t xml:space="preserve"> i </w:t>
+      </w:r>
+      <w:proofErr w:type="spellStart"/>
+      <w:r>
+        <w:t>mogućnosti</w:t>
+      </w:r>
+      <w:proofErr w:type="spellEnd"/>
+      <w:r>
+        <w:t xml:space="preserve"> u </w:t>
+      </w:r>
+      <w:proofErr w:type="spellStart"/>
+      <w:r>
+        <w:t>zavisnoti</w:t>
+      </w:r>
+      <w:proofErr w:type="spellEnd"/>
+      <w:r>
+        <w:t xml:space="preserve"> </w:t>
+      </w:r>
+      <w:proofErr w:type="gramStart"/>
+      <w:r>
+        <w:t>od</w:t>
+      </w:r>
+      <w:proofErr w:type="gramEnd"/>
+      <w:r>
+        <w:t xml:space="preserve"> </w:t>
+      </w:r>
+      <w:proofErr w:type="spellStart"/>
+      <w:r>
+        <w:t>tipa</w:t>
+      </w:r>
+      <w:proofErr w:type="spellEnd"/>
+      <w:r>
+        <w:t xml:space="preserve"> </w:t>
+      </w:r>
+      <w:proofErr w:type="spellStart"/>
+      <w:r>
+        <w:t>korisnika</w:t>
+      </w:r>
+      <w:proofErr w:type="spellEnd"/>
+      <w:r>
+        <w:t xml:space="preserve">. </w:t>
+      </w:r>
+      <w:proofErr w:type="spellStart"/>
+      <w:r>
+        <w:t>Korisnik</w:t>
+      </w:r>
+      <w:proofErr w:type="spellEnd"/>
+      <w:r>
+        <w:t xml:space="preserve"> </w:t>
+      </w:r>
+      <w:proofErr w:type="spellStart"/>
+      <w:proofErr w:type="gramStart"/>
+      <w:r>
+        <w:t>na</w:t>
+      </w:r>
+      <w:proofErr w:type="spellEnd"/>
+      <w:proofErr w:type="gramEnd"/>
+      <w:r>
+        <w:t xml:space="preserve"> </w:t>
+      </w:r>
+      <w:proofErr w:type="spellStart"/>
+      <w:r>
+        <w:t>svakoj</w:t>
+      </w:r>
+      <w:proofErr w:type="spellEnd"/>
+      <w:r>
+        <w:t xml:space="preserve"> </w:t>
+      </w:r>
+      <w:proofErr w:type="spellStart"/>
+      <w:r>
+        <w:t>stranici</w:t>
+      </w:r>
+      <w:proofErr w:type="spellEnd"/>
+      <w:r>
+        <w:t xml:space="preserve"> </w:t>
+      </w:r>
+      <w:proofErr w:type="spellStart"/>
+      <w:r>
+        <w:t>treba</w:t>
+      </w:r>
+      <w:proofErr w:type="spellEnd"/>
+      <w:r>
+        <w:t xml:space="preserve"> </w:t>
+      </w:r>
+      <w:proofErr w:type="spellStart"/>
+      <w:r>
+        <w:t>imati</w:t>
+      </w:r>
+      <w:proofErr w:type="spellEnd"/>
+      <w:r>
+        <w:t xml:space="preserve"> </w:t>
+      </w:r>
+      <w:proofErr w:type="spellStart"/>
+      <w:r>
+        <w:t>mogućnost</w:t>
+      </w:r>
+      <w:proofErr w:type="spellEnd"/>
+      <w:r>
+        <w:t xml:space="preserve"> </w:t>
+      </w:r>
+      <w:proofErr w:type="spellStart"/>
+      <w:r>
+        <w:t>logovanja</w:t>
+      </w:r>
+      <w:proofErr w:type="spellEnd"/>
+      <w:r>
+        <w:t xml:space="preserve"> </w:t>
+      </w:r>
+      <w:proofErr w:type="spellStart"/>
+      <w:r>
+        <w:t>ako</w:t>
+      </w:r>
+      <w:proofErr w:type="spellEnd"/>
+      <w:r>
+        <w:t xml:space="preserve"> </w:t>
+      </w:r>
+      <w:proofErr w:type="spellStart"/>
+      <w:r>
+        <w:t>nije</w:t>
+      </w:r>
+      <w:proofErr w:type="spellEnd"/>
+      <w:r>
+        <w:t xml:space="preserve"> </w:t>
+      </w:r>
+      <w:proofErr w:type="spellStart"/>
+      <w:r>
+        <w:t>ulogovan</w:t>
+      </w:r>
+      <w:proofErr w:type="spellEnd"/>
+      <w:r>
+        <w:t xml:space="preserve">. </w:t>
+      </w:r>
+      <w:proofErr w:type="spellStart"/>
+      <w:proofErr w:type="gramStart"/>
+      <w:r>
+        <w:t>Treba</w:t>
+      </w:r>
+      <w:proofErr w:type="spellEnd"/>
+      <w:r>
+        <w:t xml:space="preserve"> </w:t>
+      </w:r>
+      <w:proofErr w:type="spellStart"/>
+      <w:r>
+        <w:t>omogućiti</w:t>
+      </w:r>
+      <w:proofErr w:type="spellEnd"/>
+      <w:r>
+        <w:t xml:space="preserve"> </w:t>
+      </w:r>
+      <w:proofErr w:type="spellStart"/>
+      <w:r>
+        <w:t>svakom</w:t>
+      </w:r>
+      <w:proofErr w:type="spellEnd"/>
+      <w:r>
+        <w:t xml:space="preserve"> </w:t>
+      </w:r>
+      <w:proofErr w:type="spellStart"/>
+      <w:r>
+        <w:t>korisniku</w:t>
+      </w:r>
+      <w:proofErr w:type="spellEnd"/>
+      <w:r>
+        <w:t xml:space="preserve"> </w:t>
+      </w:r>
+      <w:proofErr w:type="spellStart"/>
+      <w:r>
+        <w:t>kratka</w:t>
+      </w:r>
+      <w:proofErr w:type="spellEnd"/>
+      <w:r>
+        <w:t xml:space="preserve"> </w:t>
+      </w:r>
+      <w:proofErr w:type="spellStart"/>
+      <w:r>
+        <w:t>uputstva</w:t>
+      </w:r>
+      <w:proofErr w:type="spellEnd"/>
+      <w:r>
+        <w:t xml:space="preserve"> </w:t>
+      </w:r>
+      <w:proofErr w:type="spellStart"/>
+      <w:r>
+        <w:t>kako</w:t>
+      </w:r>
+      <w:proofErr w:type="spellEnd"/>
+      <w:r>
         <w:t xml:space="preserve"> da </w:t>
       </w:r>
       <w:proofErr w:type="spellStart"/>
       <w:r>
-        <w:t>sadrži</w:t>
-      </w:r>
-      <w:proofErr w:type="spellEnd"/>
-      <w:r>
-        <w:t xml:space="preserve"> logo </w:t>
-      </w:r>
-      <w:proofErr w:type="spellStart"/>
-      <w:r>
-        <w:t>stranice</w:t>
-      </w:r>
-      <w:proofErr w:type="spellEnd"/>
-      <w:r>
-        <w:t xml:space="preserve">, </w:t>
-      </w:r>
-      <w:proofErr w:type="spellStart"/>
-      <w:r>
-        <w:t>kao</w:t>
-      </w:r>
-      <w:proofErr w:type="spellEnd"/>
-      <w:r>
-        <w:t xml:space="preserve"> i </w:t>
-      </w:r>
-      <w:proofErr w:type="spellStart"/>
-      <w:r>
-        <w:t>mogućnosti</w:t>
-      </w:r>
-      <w:proofErr w:type="spellEnd"/>
-      <w:r>
-        <w:t xml:space="preserve"> u </w:t>
-      </w:r>
-      <w:proofErr w:type="spellStart"/>
-      <w:r>
-        <w:t>zavisnoti</w:t>
-      </w:r>
-      <w:proofErr w:type="spellEnd"/>
-      <w:r>
-        <w:t xml:space="preserve"> </w:t>
-      </w:r>
+        <w:t>koristi</w:t>
+      </w:r>
+      <w:proofErr w:type="spellEnd"/>
+      <w:r>
+        <w:t xml:space="preserve"> </w:t>
+      </w:r>
+      <w:proofErr w:type="spellStart"/>
+      <w:r>
+        <w:t>svoje</w:t>
+      </w:r>
+      <w:proofErr w:type="spellEnd"/>
+      <w:r>
+        <w:t xml:space="preserve"> </w:t>
+      </w:r>
+      <w:proofErr w:type="spellStart"/>
+      <w:r>
+        <w:t>funkcionalnosti</w:t>
+      </w:r>
+      <w:proofErr w:type="spellEnd"/>
+      <w:r>
+        <w:t>.</w:t>
+      </w:r>
+      <w:proofErr w:type="gramEnd"/>
+      <w:r>
+        <w:t xml:space="preserve"> </w:t>
+      </w:r>
+      <w:proofErr w:type="spellStart"/>
+      <w:r>
+        <w:t>Stranice</w:t>
+      </w:r>
+      <w:proofErr w:type="spellEnd"/>
+      <w:r>
+        <w:t xml:space="preserve"> </w:t>
+      </w:r>
+      <w:proofErr w:type="spellStart"/>
       <w:proofErr w:type="gramStart"/>
       <w:r>
-        <w:t>od</w:t>
-      </w:r>
+        <w:t>na</w:t>
+      </w:r>
+      <w:proofErr w:type="spellEnd"/>
       <w:proofErr w:type="gramEnd"/>
       <w:r>
         <w:t xml:space="preserve"> </w:t>
       </w:r>
       <w:proofErr w:type="spellStart"/>
       <w:r>
-        <w:t>tipa</w:t>
+        <w:t>kojim</w:t>
+      </w:r>
+      <w:r>
+        <w:t>a</w:t>
+      </w:r>
+      <w:proofErr w:type="spellEnd"/>
+      <w:r>
+        <w:t xml:space="preserve"> se </w:t>
+      </w:r>
+      <w:proofErr w:type="spellStart"/>
+      <w:r>
+        <w:t>prikazuju</w:t>
+      </w:r>
+      <w:proofErr w:type="spellEnd"/>
+      <w:r>
+        <w:t xml:space="preserve"> </w:t>
+      </w:r>
+      <w:proofErr w:type="spellStart"/>
+      <w:r>
+        <w:t>profili</w:t>
+      </w:r>
+      <w:proofErr w:type="spellEnd"/>
+      <w:r>
+        <w:t xml:space="preserve"> </w:t>
+      </w:r>
+      <w:proofErr w:type="spellStart"/>
+      <w:r>
+        <w:t>ulogovanih</w:t>
       </w:r>
       <w:proofErr w:type="spellEnd"/>
       <w:r>
@@ -3579,45 +4071,11 @@
       </w:r>
       <w:proofErr w:type="spellEnd"/>
       <w:r>
-        <w:t xml:space="preserve">. </w:t>
-      </w:r>
-      <w:proofErr w:type="spellStart"/>
-      <w:r>
-        <w:t>Korisnik</w:t>
-      </w:r>
-      <w:proofErr w:type="spellEnd"/>
-      <w:r>
-        <w:t xml:space="preserve"> </w:t>
-      </w:r>
-      <w:proofErr w:type="spellStart"/>
-      <w:proofErr w:type="gramStart"/>
-      <w:r>
-        <w:t>na</w:t>
-      </w:r>
-      <w:proofErr w:type="spellEnd"/>
-      <w:proofErr w:type="gramEnd"/>
-      <w:r>
-        <w:t xml:space="preserve"> </w:t>
-      </w:r>
-      <w:proofErr w:type="spellStart"/>
-      <w:r>
-        <w:t>svakoj</w:t>
-      </w:r>
-      <w:proofErr w:type="spellEnd"/>
-      <w:r>
-        <w:t xml:space="preserve"> </w:t>
-      </w:r>
-      <w:proofErr w:type="spellStart"/>
-      <w:r>
-        <w:t>stranici</w:t>
-      </w:r>
-      <w:proofErr w:type="spellEnd"/>
-      <w:r>
-        <w:t xml:space="preserve"> </w:t>
-      </w:r>
-      <w:proofErr w:type="spellStart"/>
-      <w:r>
-        <w:t>treba</w:t>
+        <w:t xml:space="preserve"> </w:t>
+      </w:r>
+      <w:proofErr w:type="spellStart"/>
+      <w:r>
+        <w:t>moraju</w:t>
       </w:r>
       <w:proofErr w:type="spellEnd"/>
       <w:r>
@@ -3633,227 +4091,28 @@
       </w:r>
       <w:proofErr w:type="spellStart"/>
       <w:r>
-        <w:t>mogućnost</w:t>
-      </w:r>
-      <w:proofErr w:type="spellEnd"/>
-      <w:r>
-        <w:t xml:space="preserve"> </w:t>
-      </w:r>
-      <w:proofErr w:type="spellStart"/>
-      <w:r>
-        <w:t>logovanja</w:t>
-      </w:r>
-      <w:proofErr w:type="spellEnd"/>
-      <w:r>
-        <w:t xml:space="preserve"> </w:t>
-      </w:r>
-      <w:proofErr w:type="spellStart"/>
-      <w:r>
-        <w:t>ako</w:t>
-      </w:r>
-      <w:proofErr w:type="spellEnd"/>
-      <w:r>
-        <w:t xml:space="preserve"> </w:t>
-      </w:r>
-      <w:proofErr w:type="spellStart"/>
-      <w:r>
-        <w:t>nije</w:t>
-      </w:r>
-      <w:proofErr w:type="spellEnd"/>
-      <w:r>
-        <w:t xml:space="preserve"> </w:t>
-      </w:r>
-      <w:proofErr w:type="spellStart"/>
-      <w:r>
-        <w:t>ulogovan</w:t>
-      </w:r>
-      <w:proofErr w:type="spellEnd"/>
-      <w:r>
-        <w:t xml:space="preserve">. </w:t>
-      </w:r>
-      <w:proofErr w:type="spellStart"/>
-      <w:proofErr w:type="gramStart"/>
-      <w:r>
-        <w:t>Treba</w:t>
-      </w:r>
-      <w:proofErr w:type="spellEnd"/>
-      <w:r>
-        <w:t xml:space="preserve"> </w:t>
-      </w:r>
-      <w:proofErr w:type="spellStart"/>
-      <w:r>
-        <w:t>omogućiti</w:t>
-      </w:r>
-      <w:proofErr w:type="spellEnd"/>
-      <w:r>
-        <w:t xml:space="preserve"> </w:t>
-      </w:r>
-      <w:proofErr w:type="spellStart"/>
-      <w:r>
-        <w:t>svakom</w:t>
-      </w:r>
-      <w:proofErr w:type="spellEnd"/>
-      <w:r>
-        <w:t xml:space="preserve"> </w:t>
-      </w:r>
-      <w:proofErr w:type="spellStart"/>
-      <w:r>
-        <w:t>korisniku</w:t>
-      </w:r>
-      <w:proofErr w:type="spellEnd"/>
-      <w:r>
-        <w:t xml:space="preserve"> </w:t>
-      </w:r>
-      <w:proofErr w:type="spellStart"/>
-      <w:r>
-        <w:t>kratka</w:t>
-      </w:r>
-      <w:proofErr w:type="spellEnd"/>
-      <w:r>
-        <w:t xml:space="preserve"> </w:t>
-      </w:r>
-      <w:proofErr w:type="spellStart"/>
-      <w:r>
-        <w:t>uputstva</w:t>
-      </w:r>
-      <w:proofErr w:type="spellEnd"/>
-      <w:r>
-        <w:t xml:space="preserve"> </w:t>
-      </w:r>
-      <w:proofErr w:type="spellStart"/>
-      <w:r>
-        <w:t>kako</w:t>
-      </w:r>
-      <w:proofErr w:type="spellEnd"/>
-      <w:r>
-        <w:t xml:space="preserve"> da </w:t>
-      </w:r>
-      <w:proofErr w:type="spellStart"/>
-      <w:r>
-        <w:t>koristi</w:t>
-      </w:r>
-      <w:proofErr w:type="spellEnd"/>
-      <w:r>
-        <w:t xml:space="preserve"> </w:t>
-      </w:r>
-      <w:proofErr w:type="spellStart"/>
-      <w:r>
-        <w:t>svoje</w:t>
-      </w:r>
-      <w:proofErr w:type="spellEnd"/>
-      <w:r>
-        <w:t xml:space="preserve"> </w:t>
-      </w:r>
-      <w:proofErr w:type="spellStart"/>
-      <w:r>
-        <w:t>funkcionalnosti</w:t>
+        <w:t>neophodne</w:t>
+      </w:r>
+      <w:proofErr w:type="spellEnd"/>
+      <w:r>
+        <w:t xml:space="preserve"> </w:t>
+      </w:r>
+      <w:proofErr w:type="spellStart"/>
+      <w:r>
+        <w:t>informacije</w:t>
+      </w:r>
+      <w:proofErr w:type="spellEnd"/>
+      <w:r>
+        <w:t xml:space="preserve"> o </w:t>
+      </w:r>
+      <w:proofErr w:type="spellStart"/>
+      <w:r>
+        <w:t>korisnicima</w:t>
       </w:r>
       <w:proofErr w:type="spellEnd"/>
       <w:r>
         <w:t>.</w:t>
       </w:r>
-      <w:proofErr w:type="gramEnd"/>
-      <w:r>
-        <w:t xml:space="preserve"> </w:t>
-      </w:r>
-      <w:proofErr w:type="spellStart"/>
-      <w:r>
-        <w:t>Stranice</w:t>
-      </w:r>
-      <w:proofErr w:type="spellEnd"/>
-      <w:r>
-        <w:t xml:space="preserve"> </w:t>
-      </w:r>
-      <w:proofErr w:type="spellStart"/>
-      <w:proofErr w:type="gramStart"/>
-      <w:r>
-        <w:t>na</w:t>
-      </w:r>
-      <w:proofErr w:type="spellEnd"/>
-      <w:proofErr w:type="gramEnd"/>
-      <w:r>
-        <w:t xml:space="preserve"> </w:t>
-      </w:r>
-      <w:proofErr w:type="spellStart"/>
-      <w:r>
-        <w:t>kojima</w:t>
-      </w:r>
-      <w:proofErr w:type="spellEnd"/>
-      <w:r>
-        <w:t xml:space="preserve"> se </w:t>
-      </w:r>
-      <w:proofErr w:type="spellStart"/>
-      <w:r>
-        <w:t>prikazuju</w:t>
-      </w:r>
-      <w:proofErr w:type="spellEnd"/>
-      <w:r>
-        <w:t xml:space="preserve"> </w:t>
-      </w:r>
-      <w:proofErr w:type="spellStart"/>
-      <w:r>
-        <w:t>profili</w:t>
-      </w:r>
-      <w:proofErr w:type="spellEnd"/>
-      <w:r>
-        <w:t xml:space="preserve"> </w:t>
-      </w:r>
-      <w:proofErr w:type="spellStart"/>
-      <w:r>
-        <w:t>ulogovanih</w:t>
-      </w:r>
-      <w:proofErr w:type="spellEnd"/>
-      <w:r>
-        <w:t xml:space="preserve"> </w:t>
-      </w:r>
-      <w:proofErr w:type="spellStart"/>
-      <w:r>
-        <w:t>korisnika</w:t>
-      </w:r>
-      <w:proofErr w:type="spellEnd"/>
-      <w:r>
-        <w:t xml:space="preserve"> </w:t>
-      </w:r>
-      <w:proofErr w:type="spellStart"/>
-      <w:r>
-        <w:t>moraju</w:t>
-      </w:r>
-      <w:proofErr w:type="spellEnd"/>
-      <w:r>
-        <w:t xml:space="preserve"> </w:t>
-      </w:r>
-      <w:proofErr w:type="spellStart"/>
-      <w:r>
-        <w:t>imati</w:t>
-      </w:r>
-      <w:proofErr w:type="spellEnd"/>
-      <w:r>
-        <w:t xml:space="preserve"> </w:t>
-      </w:r>
-      <w:proofErr w:type="spellStart"/>
-      <w:r>
-        <w:t>neophodne</w:t>
-      </w:r>
-      <w:proofErr w:type="spellEnd"/>
-      <w:r>
-        <w:t xml:space="preserve"> </w:t>
-      </w:r>
-      <w:proofErr w:type="spellStart"/>
-      <w:r>
-        <w:t>informacije</w:t>
-      </w:r>
-      <w:proofErr w:type="spellEnd"/>
-      <w:r>
-        <w:t xml:space="preserve"> o </w:t>
-      </w:r>
-      <w:proofErr w:type="spellStart"/>
-      <w:r>
-        <w:t>korisnicima</w:t>
-      </w:r>
-      <w:proofErr w:type="spellEnd"/>
-      <w:r>
-        <w:t>.</w:t>
-      </w:r>
     </w:p>
     <w:p>
       <w:pPr>
@@ -3868,7 +4127,6 @@
         <w:rPr>
           <w:lang w:val="sr-Latn-RS"/>
         </w:rPr>
-        <w:lastRenderedPageBreak/>
         <w:t xml:space="preserve">10. </w:t>
       </w:r>
       <w:r>
@@ -3982,13 +4240,13 @@
         <w:rPr>
           <w:lang w:val="sr-Latn-RS"/>
         </w:rPr>
-        <w:t>Treba omogućiti uspešnu registraciju korisnika, uspešno logovanje, form</w:t>
-      </w:r>
-      <w:r>
-        <w:rPr>
-          <w:lang w:val="sr-Latn-RS"/>
-        </w:rPr>
-        <w:t xml:space="preserve">iranje početnog stanja teretane </w:t>
+        <w:t>Treba omogućiti uspešnu regi</w:t>
+      </w:r>
+      <w:r>
+        <w:rPr>
+          <w:lang w:val="sr-Latn-RS"/>
+        </w:rPr>
+        <w:t xml:space="preserve">straciju korisnika, uspešno logovanje, formiranje početnog stanja teretane </w:t>
       </w:r>
       <w:r>
         <w:t xml:space="preserve">a </w:t>
@@ -4079,7 +4337,13 @@
         <w:rPr>
           <w:lang w:val="sr-Latn-RS"/>
         </w:rPr>
-        <w:t xml:space="preserve"> ograničiti broj termina u zavisnosti od tipa korisnika, oduzeti status korisniku ukoliko se nije pojavio na najmanje 3 termina,</w:t>
+        <w:t xml:space="preserve"> ograničiti broj termina u zavisnosti od tipa korisnika, oduzeti status korisniku ukoliko se nij</w:t>
+      </w:r>
+      <w:r>
+        <w:rPr>
+          <w:lang w:val="sr-Latn-RS"/>
+        </w:rPr>
+        <w:t>e pojavio na najmanje 3 termina,</w:t>
       </w:r>
       <w:r>
         <w:t xml:space="preserve"> </w:t>
@@ -4094,10 +4358,7 @@
       </w:r>
       <w:proofErr w:type="spellStart"/>
       <w:r>
-        <w:t>nek</w:t>
-      </w:r>
-      <w:r>
-        <w:t>i</w:t>
+        <w:t>neki</w:t>
       </w:r>
       <w:proofErr w:type="spellEnd"/>
       <w:r>
@@ -4239,7 +4500,7 @@
           <w:rPr>
             <w:noProof/>
           </w:rPr>
-          <w:t>10</w:t>
+          <w:t>9</w:t>
         </w:r>
         <w:r>
           <w:fldChar w:fldCharType="end"/>
@@ -7292,7 +7553,7 @@
 </file>
 
 <file path=customXml/itemProps2.xml><?xml version="1.0" encoding="utf-8"?>
-<ds:datastoreItem xmlns:ds="http://schemas.openxmlformats.org/officeDocument/2006/customXml" ds:itemID="{43510F6F-058E-42CA-AFF2-46D9703306B5}">
+<ds:datastoreItem xmlns:ds="http://schemas.openxmlformats.org/officeDocument/2006/customXml" ds:itemID="{50367955-A0F5-4F50-A05A-5340EC0BD3A8}">
   <ds:schemaRefs>
     <ds:schemaRef ds:uri="http://schemas.openxmlformats.org/officeDocument/2006/bibliography"/>
   </ds:schemaRefs>

</xml_diff>

<commit_message>
Ispravka pogresno napisane verzije
</commit_message>
<xml_diff>
--- a/Faza1/SmartGym.docx
+++ b/Faza1/SmartGym.docx
@@ -124,9 +124,11 @@
       <w:pPr>
         <w:jc w:val="center"/>
         <w:rPr>
+          <w:rFonts w:hint="default"/>
           <w:i/>
           <w:sz w:val="28"/>
           <w:szCs w:val="28"/>
+          <w:lang w:val="sr-Latn-RS"/>
         </w:rPr>
       </w:pPr>
       <w:r>
@@ -140,11 +142,13 @@
       </w:r>
       <w:r>
         <w:rPr>
+          <w:rFonts w:hint="default"/>
           <w:i/>
           <w:sz w:val="28"/>
           <w:szCs w:val="28"/>
-        </w:rPr>
-        <w:t>2</w:t>
+          <w:lang w:val="sr-Latn-RS"/>
+        </w:rPr>
+        <w:t>3</w:t>
       </w:r>
     </w:p>
     <w:p>
@@ -2911,6 +2915,12 @@
     </w:p>
     <w:p/>
     <w:p>
+      <w:pPr>
+        <w:rPr>
+          <w:rFonts w:hint="default"/>
+          <w:lang w:val="sr-Latn-RS"/>
+        </w:rPr>
+      </w:pPr>
       <w:r>
         <w:tab/>
       </w:r>
@@ -2939,15 +2949,24 @@
         <w:rPr>
           <w:lang w:val="sr-Latn-RS"/>
         </w:rPr>
-        <w:t>činu postojećih. Dodavanje novih sprava radi tako što unosi osnovne informacije vezane za spravu (koliko komada, naziv sprave, grupu mišića koju pogađa sprava...).</w:t>
-      </w:r>
-    </w:p>
-    <w:p>
-      <w:pPr>
-        <w:rPr>
-          <w:lang w:val="sr-Latn-RS"/>
-        </w:rPr>
-      </w:pPr>
+        <w:t>činu postojećih. Dodavanje novih sprava radi tako što unosi osnovne informacije vezane za spravu (naziv sprave, grupu mišića koju pogađa sprava</w:t>
+      </w:r>
+      <w:r>
+        <w:rPr>
+          <w:rFonts w:hint="default"/>
+          <w:lang w:val="sr-Latn-RS"/>
+        </w:rPr>
+        <w:t>, jačinu, sliku).</w:t>
+      </w:r>
+    </w:p>
+    <w:p>
+      <w:pPr>
+        <w:rPr>
+          <w:lang w:val="sr-Latn-RS"/>
+        </w:rPr>
+      </w:pPr>
+      <w:bookmarkStart w:id="0" w:name="_GoBack"/>
+      <w:bookmarkEnd w:id="0"/>
     </w:p>
     <w:p>
       <w:pPr>
@@ -3229,8 +3248,6 @@
         </w:rPr>
         <w:t>Chrome</w:t>
       </w:r>
-      <w:bookmarkStart w:id="0" w:name="_GoBack"/>
-      <w:bookmarkEnd w:id="0"/>
       <w:r>
         <w:t>…), dizajn ne treba previše da odstupa u zavinosti od samog pretraživača. Sistem treba da se izvršava na bilo kom server koji podržava PHP.</w:t>
       </w:r>

</xml_diff>